<commit_message>
Signed-off-by: Wavamuno Brandon Elijah <brandonelijah099@gmail.com>
</commit_message>
<xml_diff>
--- a/Design Document - Copy.docx
+++ b/Design Document - Copy.docx
@@ -3074,6 +3074,25 @@
       </w:r>
     </w:p>
     <w:p>
+      <w:r>
+        <w:t>For more information about the system visit the following link</w:t>
+      </w:r>
+      <w:r>
+        <w:br/>
+      </w:r>
+      <w:bookmarkStart w:id="8" w:name="_GoBack"/>
+      <w:bookmarkEnd w:id="8"/>
+      <w:r>
+        <w:rPr>
+          <w:rFonts w:ascii="Times New Roman" w:hAnsi="Times New Roman"/>
+          <w:b/>
+          <w:i/>
+          <w:szCs w:val="24"/>
+        </w:rPr>
+        <w:t>https://banwanagegraphics.wordpress.com/home-2/</w:t>
+      </w:r>
+    </w:p>
+    <w:p>
       <w:pPr>
         <w:pStyle w:val="Heading2"/>
         <w:rPr>
@@ -3081,8 +3100,8 @@
           <w:szCs w:val="24"/>
         </w:rPr>
       </w:pPr>
-      <w:bookmarkStart w:id="8" w:name="_Toc439994667"/>
-      <w:bookmarkStart w:id="9" w:name="_Toc520201439"/>
+      <w:bookmarkStart w:id="9" w:name="_Toc439994667"/>
+      <w:bookmarkStart w:id="10" w:name="_Toc520201439"/>
       <w:r>
         <w:rPr>
           <w:sz w:val="24"/>
@@ -3090,8 +3109,8 @@
         </w:rPr>
         <w:t>Purpose</w:t>
       </w:r>
-      <w:bookmarkEnd w:id="8"/>
       <w:bookmarkEnd w:id="9"/>
+      <w:bookmarkEnd w:id="10"/>
       <w:r>
         <w:rPr>
           <w:sz w:val="24"/>
@@ -3130,7 +3149,7 @@
           <w:szCs w:val="24"/>
         </w:rPr>
       </w:pPr>
-      <w:bookmarkStart w:id="10" w:name="_Toc520201440"/>
+      <w:bookmarkStart w:id="11" w:name="_Toc520201440"/>
       <w:r>
         <w:rPr>
           <w:sz w:val="24"/>
@@ -3138,7 +3157,7 @@
         </w:rPr>
         <w:t>Scope</w:t>
       </w:r>
-      <w:bookmarkEnd w:id="10"/>
+      <w:bookmarkEnd w:id="11"/>
     </w:p>
     <w:p>
       <w:r>
@@ -3184,15 +3203,16 @@
           <w:szCs w:val="24"/>
         </w:rPr>
       </w:pPr>
-      <w:bookmarkStart w:id="11" w:name="_Toc520201441"/>
-      <w:r>
-        <w:rPr>
-          <w:sz w:val="24"/>
-          <w:szCs w:val="24"/>
-        </w:rPr>
+      <w:bookmarkStart w:id="12" w:name="_Toc520201441"/>
+      <w:r>
+        <w:rPr>
+          <w:sz w:val="24"/>
+          <w:szCs w:val="24"/>
+        </w:rPr>
+        <w:lastRenderedPageBreak/>
         <w:t>Definitions, acronyms and abbreviation</w:t>
       </w:r>
-      <w:bookmarkEnd w:id="11"/>
+      <w:bookmarkEnd w:id="12"/>
     </w:p>
     <w:p>
       <w:r>
@@ -3207,16 +3227,15 @@
           <w:szCs w:val="24"/>
         </w:rPr>
       </w:pPr>
-      <w:bookmarkStart w:id="12" w:name="_Toc520201442"/>
-      <w:r>
-        <w:rPr>
-          <w:sz w:val="24"/>
-          <w:szCs w:val="24"/>
-        </w:rPr>
-        <w:lastRenderedPageBreak/>
+      <w:bookmarkStart w:id="13" w:name="_Toc520201442"/>
+      <w:r>
+        <w:rPr>
+          <w:sz w:val="24"/>
+          <w:szCs w:val="24"/>
+        </w:rPr>
         <w:t>References</w:t>
       </w:r>
-      <w:bookmarkEnd w:id="12"/>
+      <w:bookmarkEnd w:id="13"/>
     </w:p>
     <w:p>
       <w:hyperlink r:id="rId9" w:history="1">
@@ -3240,16 +3259,7 @@
     </w:p>
     <w:p>
       <w:r>
-        <w:t xml:space="preserve">Using R </w:t>
-      </w:r>
-      <w:r>
-        <w:t xml:space="preserve">for Data Analysis and Graphics </w:t>
-      </w:r>
-      <w:r>
-        <w:t>Introduction, Code and Commentary</w:t>
-      </w:r>
-      <w:r>
-        <w:t xml:space="preserve"> by </w:t>
+        <w:t xml:space="preserve">Using R for Data Analysis and Graphics Introduction, Code and Commentary by </w:t>
       </w:r>
       <w:r>
         <w:t>J H Maindonald</w:t>
@@ -3265,10 +3275,7 @@
         </w:r>
       </w:hyperlink>
     </w:p>
-    <w:p>
-      <w:bookmarkStart w:id="13" w:name="_GoBack"/>
-      <w:bookmarkEnd w:id="13"/>
-    </w:p>
+    <w:p/>
     <w:p>
       <w:pPr>
         <w:pStyle w:val="Heading2"/>
@@ -3402,7 +3409,11 @@
         <w:t>The system is to have the datasets loaded in before use and no other datasets are to be loaded in apart from that already loaded. For the system to work well the user should not tamper with the datasets.</w:t>
       </w:r>
       <w:r>
-        <w:t xml:space="preserve"> The output is to be mainly produced by RStudio but as stated above, browsers can also be used to view the outputs of the system though the system is not dependent on these browsers.</w:t>
+        <w:t xml:space="preserve"> The output is </w:t>
+      </w:r>
+      <w:r>
+        <w:lastRenderedPageBreak/>
+        <w:t>to be mainly produced by RStudio but as stated above, browsers can also be used to view the outputs of the system though the system is not dependent on these browsers.</w:t>
       </w:r>
     </w:p>
     <w:p>
@@ -3424,7 +3435,6 @@
     </w:p>
     <w:p>
       <w:r>
-        <w:lastRenderedPageBreak/>
         <w:t xml:space="preserve">For this specific system, </w:t>
       </w:r>
       <w:r>
@@ -3549,10 +3559,10 @@
             <v:path o:extrusionok="f" gradientshapeok="t" o:connecttype="rect"/>
             <o:lock v:ext="edit" aspectratio="t"/>
           </v:shapetype>
-          <v:shape id="_x0000_i1236" type="#_x0000_t75" style="width:380.25pt;height:263.25pt" o:ole="">
+          <v:shape id="_x0000_i1025" type="#_x0000_t75" style="width:380.25pt;height:263.25pt" o:ole="">
             <v:imagedata r:id="rId12" o:title=""/>
           </v:shape>
-          <o:OLEObject Type="Embed" ProgID="Visio.Drawing.15" ShapeID="_x0000_i1236" DrawAspect="Content" ObjectID="_1593950889" r:id="rId13"/>
+          <o:OLEObject Type="Embed" ProgID="Visio.Drawing.15" ShapeID="_x0000_i1025" DrawAspect="Content" ObjectID="_1594092499" r:id="rId13"/>
         </w:object>
       </w:r>
     </w:p>
@@ -3622,7 +3632,7 @@
           <v:shape id="_x0000_i1026" type="#_x0000_t75" style="width:417.75pt;height:294pt" o:ole="">
             <v:imagedata r:id="rId14" o:title=""/>
           </v:shape>
-          <o:OLEObject Type="Embed" ProgID="Visio.Drawing.15" ShapeID="_x0000_i1026" DrawAspect="Content" ObjectID="_1593950890" r:id="rId15"/>
+          <o:OLEObject Type="Embed" ProgID="Visio.Drawing.15" ShapeID="_x0000_i1026" DrawAspect="Content" ObjectID="_1594092500" r:id="rId15"/>
         </w:object>
       </w:r>
     </w:p>
@@ -3828,7 +3838,7 @@
           <v:shape id="_x0000_i1027" type="#_x0000_t75" style="width:416.25pt;height:304.5pt" o:ole="">
             <v:imagedata r:id="rId16" o:title=""/>
           </v:shape>
-          <o:OLEObject Type="Embed" ProgID="Visio.Drawing.15" ShapeID="_x0000_i1027" DrawAspect="Content" ObjectID="_1593950891" r:id="rId17"/>
+          <o:OLEObject Type="Embed" ProgID="Visio.Drawing.15" ShapeID="_x0000_i1027" DrawAspect="Content" ObjectID="_1594092501" r:id="rId17"/>
         </w:object>
       </w:r>
     </w:p>
@@ -4318,7 +4328,7 @@
     <w:p>
       <w:r>
         <w:pict>
-          <v:shape id="_x0000_i1031" type="#_x0000_t75" style="width:481.5pt;height:208.5pt">
+          <v:shape id="_x0000_i1028" type="#_x0000_t75" style="width:481.5pt;height:208.5pt">
             <v:imagedata r:id="rId18" o:title="1"/>
           </v:shape>
         </w:pict>
@@ -4346,7 +4356,7 @@
     <w:p>
       <w:r>
         <w:pict>
-          <v:shape id="_x0000_i1032" type="#_x0000_t75" style="width:481.5pt;height:226.5pt">
+          <v:shape id="_x0000_i1029" type="#_x0000_t75" style="width:481.5pt;height:226.5pt">
             <v:imagedata r:id="rId19" o:title="2"/>
           </v:shape>
         </w:pict>
@@ -4600,7 +4610,7 @@
     <w:p>
       <w:r>
         <w:pict>
-          <v:shape id="_x0000_i1132" type="#_x0000_t75" style="width:481.5pt;height:229.5pt">
+          <v:shape id="_x0000_i1030" type="#_x0000_t75" style="width:481.5pt;height:229.5pt">
             <v:imagedata r:id="rId24" o:title="most relevant"/>
           </v:shape>
         </w:pict>
@@ -4628,7 +4638,7 @@
     <w:p>
       <w:r>
         <w:pict>
-          <v:shape id="_x0000_i1064" type="#_x0000_t75" style="width:241.5pt;height:116.25pt">
+          <v:shape id="_x0000_i1031" type="#_x0000_t75" style="width:241.5pt;height:116.25pt">
             <v:imagedata r:id="rId25" o:title="chart4"/>
           </v:shape>
         </w:pict>
@@ -4692,7 +4702,7 @@
     <w:p>
       <w:r>
         <w:pict>
-          <v:shape id="_x0000_i1066" type="#_x0000_t75" style="width:235.5pt;height:114pt">
+          <v:shape id="_x0000_i1032" type="#_x0000_t75" style="width:235.5pt;height:114pt">
             <v:imagedata r:id="rId27" o:title="chart6"/>
           </v:shape>
         </w:pict>
@@ -6497,7 +6507,7 @@
 </file>
 
 <file path=customXml/itemProps1.xml><?xml version="1.0" encoding="utf-8"?>
-<ds:datastoreItem xmlns:ds="http://schemas.openxmlformats.org/officeDocument/2006/customXml" ds:itemID="{BD433402-1141-4CBA-9E50-3E04FB92FEFD}">
+<ds:datastoreItem xmlns:ds="http://schemas.openxmlformats.org/officeDocument/2006/customXml" ds:itemID="{50F82F0E-CC10-4E26-9A70-7FD613A6178D}">
   <ds:schemaRefs>
     <ds:schemaRef ds:uri="http://schemas.openxmlformats.org/officeDocument/2006/bibliography"/>
   </ds:schemaRefs>

</xml_diff>